<commit_message>
Updates to orange book
</commit_message>
<xml_diff>
--- a/OrangeBook/standardization.docx
+++ b/OrangeBook/standardization.docx
@@ -35335,7 +35335,7 @@
     </w:lvl>
   </w:abstractNum>
   <w:abstractNum w:abstractNumId="990">
-    <w:nsid w:val="13caf499"/>
+    <w:nsid w:val="266ff25a"/>
     <w:multiLevelType w:val="multilevel"/>
     <w:lvl w:ilvl="0">
       <w:numFmt w:val="bullet"/>
@@ -35416,7 +35416,7 @@
     </w:lvl>
   </w:abstractNum>
   <w:abstractNum w:abstractNumId="991">
-    <w:nsid w:val="307e1461"/>
+    <w:nsid w:val="21ee5c96"/>
     <w:multiLevelType w:val="multilevel"/>
     <w:lvl w:ilvl="0">
       <w:numFmt w:val="bullet"/>

</xml_diff>